<commit_message>
Tuan Anh fix bug phan header, description, Admin button
</commit_message>
<xml_diff>
--- a/CSE391_Report_2022_Templates.docx
+++ b/CSE391_Report_2022_Templates.docx
@@ -938,8 +938,8 @@
       <w:tr>
         <w:tc>
           <w:tcPr>
-            <w:tcW w:w="3334" w:type="pct"/>
-            <w:gridSpan w:val="2"/>
+            <w:tcW w:w="5000" w:type="pct"/>
+            <w:gridSpan w:val="3"/>
             <w:shd w:val="clear" w:color="auto" w:fill="BFBFBF" w:themeFill="background1" w:themeFillShade="BF"/>
           </w:tcPr>
           <w:p>
@@ -1007,13 +1007,14 @@
               <w:t>nhóm</w:t>
             </w:r>
             <w:proofErr w:type="spellEnd"/>
+            <w:r>
+              <w:rPr>
+                <w:b/>
+                <w:bCs/>
+              </w:rPr>
+              <w:t>:</w:t>
+            </w:r>
           </w:p>
-        </w:tc>
-        <w:tc>
-          <w:tcPr>
-            <w:tcW w:w="1666" w:type="pct"/>
-            <w:shd w:val="clear" w:color="auto" w:fill="BFBFBF" w:themeFill="background1" w:themeFillShade="BF"/>
-          </w:tcPr>
           <w:p>
             <w:pPr>
               <w:spacing w:after="0" w:line="360" w:lineRule="auto"/>
@@ -1022,6 +1023,1847 @@
                 <w:bCs/>
               </w:rPr>
             </w:pPr>
+            <w:r>
+              <w:rPr>
+                <w:b/>
+                <w:bCs/>
+              </w:rPr>
+              <w:t>-</w:t>
+            </w:r>
+            <w:r>
+              <w:rPr>
+                <w:b/>
+                <w:bCs/>
+              </w:rPr>
+              <w:t xml:space="preserve"> </w:t>
+            </w:r>
+            <w:proofErr w:type="spellStart"/>
+            <w:r>
+              <w:rPr>
+                <w:b/>
+                <w:bCs/>
+              </w:rPr>
+              <w:t>Tô</w:t>
+            </w:r>
+            <w:proofErr w:type="spellEnd"/>
+            <w:r>
+              <w:rPr>
+                <w:b/>
+                <w:bCs/>
+              </w:rPr>
+              <w:t xml:space="preserve"> </w:t>
+            </w:r>
+            <w:proofErr w:type="spellStart"/>
+            <w:r>
+              <w:rPr>
+                <w:b/>
+                <w:bCs/>
+              </w:rPr>
+              <w:t>Tùng</w:t>
+            </w:r>
+            <w:proofErr w:type="spellEnd"/>
+            <w:r>
+              <w:rPr>
+                <w:b/>
+                <w:bCs/>
+              </w:rPr>
+              <w:t xml:space="preserve"> </w:t>
+            </w:r>
+            <w:proofErr w:type="spellStart"/>
+            <w:r>
+              <w:rPr>
+                <w:b/>
+                <w:bCs/>
+              </w:rPr>
+              <w:t>Dương</w:t>
+            </w:r>
+            <w:proofErr w:type="spellEnd"/>
+            <w:r>
+              <w:rPr>
+                <w:b/>
+                <w:bCs/>
+              </w:rPr>
+              <w:t xml:space="preserve"> </w:t>
+            </w:r>
+            <w:proofErr w:type="spellStart"/>
+            <w:r>
+              <w:rPr>
+                <w:b/>
+                <w:bCs/>
+              </w:rPr>
+              <w:t>thiết</w:t>
+            </w:r>
+            <w:proofErr w:type="spellEnd"/>
+            <w:r>
+              <w:rPr>
+                <w:b/>
+                <w:bCs/>
+              </w:rPr>
+              <w:t xml:space="preserve"> </w:t>
+            </w:r>
+            <w:proofErr w:type="spellStart"/>
+            <w:r>
+              <w:rPr>
+                <w:b/>
+                <w:bCs/>
+              </w:rPr>
+              <w:t>kế</w:t>
+            </w:r>
+            <w:proofErr w:type="spellEnd"/>
+            <w:r>
+              <w:rPr>
+                <w:b/>
+                <w:bCs/>
+              </w:rPr>
+              <w:t xml:space="preserve"> </w:t>
+            </w:r>
+            <w:proofErr w:type="spellStart"/>
+            <w:r>
+              <w:rPr>
+                <w:b/>
+                <w:bCs/>
+              </w:rPr>
+              <w:t>và</w:t>
+            </w:r>
+            <w:proofErr w:type="spellEnd"/>
+            <w:r>
+              <w:rPr>
+                <w:b/>
+                <w:bCs/>
+              </w:rPr>
+              <w:t xml:space="preserve"> code </w:t>
+            </w:r>
+            <w:proofErr w:type="spellStart"/>
+            <w:r>
+              <w:rPr>
+                <w:b/>
+                <w:bCs/>
+              </w:rPr>
+              <w:t>trang</w:t>
+            </w:r>
+            <w:proofErr w:type="spellEnd"/>
+            <w:r>
+              <w:rPr>
+                <w:b/>
+                <w:bCs/>
+              </w:rPr>
+              <w:t xml:space="preserve"> </w:t>
+            </w:r>
+            <w:proofErr w:type="spellStart"/>
+            <w:r>
+              <w:rPr>
+                <w:b/>
+                <w:bCs/>
+              </w:rPr>
+              <w:t>chủ</w:t>
+            </w:r>
+            <w:proofErr w:type="spellEnd"/>
+            <w:r>
+              <w:rPr>
+                <w:b/>
+                <w:bCs/>
+              </w:rPr>
+              <w:t xml:space="preserve"> </w:t>
+            </w:r>
+            <w:proofErr w:type="spellStart"/>
+            <w:r>
+              <w:rPr>
+                <w:b/>
+                <w:bCs/>
+              </w:rPr>
+              <w:t>trước</w:t>
+            </w:r>
+            <w:proofErr w:type="spellEnd"/>
+            <w:r>
+              <w:rPr>
+                <w:b/>
+                <w:bCs/>
+              </w:rPr>
+              <w:t xml:space="preserve"> </w:t>
+            </w:r>
+            <w:proofErr w:type="spellStart"/>
+            <w:r>
+              <w:rPr>
+                <w:b/>
+                <w:bCs/>
+              </w:rPr>
+              <w:t>khi</w:t>
+            </w:r>
+            <w:proofErr w:type="spellEnd"/>
+            <w:r>
+              <w:rPr>
+                <w:b/>
+                <w:bCs/>
+              </w:rPr>
+              <w:t xml:space="preserve"> </w:t>
+            </w:r>
+            <w:proofErr w:type="spellStart"/>
+            <w:r>
+              <w:rPr>
+                <w:b/>
+                <w:bCs/>
+              </w:rPr>
+              <w:t>vào</w:t>
+            </w:r>
+            <w:proofErr w:type="spellEnd"/>
+            <w:r>
+              <w:rPr>
+                <w:b/>
+                <w:bCs/>
+              </w:rPr>
+              <w:t xml:space="preserve"> </w:t>
+            </w:r>
+            <w:proofErr w:type="spellStart"/>
+            <w:r>
+              <w:rPr>
+                <w:b/>
+                <w:bCs/>
+              </w:rPr>
+              <w:t>xem</w:t>
+            </w:r>
+            <w:proofErr w:type="spellEnd"/>
+            <w:r>
+              <w:rPr>
+                <w:b/>
+                <w:bCs/>
+              </w:rPr>
+              <w:t xml:space="preserve"> </w:t>
+            </w:r>
+            <w:proofErr w:type="spellStart"/>
+            <w:r>
+              <w:rPr>
+                <w:b/>
+                <w:bCs/>
+              </w:rPr>
+              <w:t>trang</w:t>
+            </w:r>
+            <w:proofErr w:type="spellEnd"/>
+            <w:r>
+              <w:rPr>
+                <w:b/>
+                <w:bCs/>
+              </w:rPr>
+              <w:t xml:space="preserve"> CV</w:t>
+            </w:r>
+            <w:r>
+              <w:rPr>
+                <w:b/>
+                <w:bCs/>
+              </w:rPr>
+              <w:t xml:space="preserve"> (Deadline: 27/3)</w:t>
+            </w:r>
+            <w:r>
+              <w:rPr>
+                <w:b/>
+                <w:bCs/>
+              </w:rPr>
+              <w:t xml:space="preserve"> </w:t>
+            </w:r>
+          </w:p>
+          <w:p>
+            <w:pPr>
+              <w:spacing w:after="0" w:line="360" w:lineRule="auto"/>
+              <w:rPr>
+                <w:b/>
+                <w:bCs/>
+              </w:rPr>
+            </w:pPr>
+            <w:r>
+              <w:rPr>
+                <w:b/>
+                <w:bCs/>
+              </w:rPr>
+              <w:t xml:space="preserve">- </w:t>
+            </w:r>
+            <w:proofErr w:type="spellStart"/>
+            <w:r>
+              <w:rPr>
+                <w:b/>
+                <w:bCs/>
+              </w:rPr>
+              <w:t>Hà</w:t>
+            </w:r>
+            <w:proofErr w:type="spellEnd"/>
+            <w:r>
+              <w:rPr>
+                <w:b/>
+                <w:bCs/>
+              </w:rPr>
+              <w:t xml:space="preserve"> </w:t>
+            </w:r>
+            <w:proofErr w:type="spellStart"/>
+            <w:r>
+              <w:rPr>
+                <w:b/>
+                <w:bCs/>
+              </w:rPr>
+              <w:t>Thanh</w:t>
+            </w:r>
+            <w:proofErr w:type="spellEnd"/>
+            <w:r>
+              <w:rPr>
+                <w:b/>
+                <w:bCs/>
+              </w:rPr>
+              <w:t xml:space="preserve"> </w:t>
+            </w:r>
+            <w:proofErr w:type="spellStart"/>
+            <w:r>
+              <w:rPr>
+                <w:b/>
+                <w:bCs/>
+              </w:rPr>
+              <w:t>Huyền</w:t>
+            </w:r>
+            <w:proofErr w:type="spellEnd"/>
+            <w:r>
+              <w:rPr>
+                <w:b/>
+                <w:bCs/>
+              </w:rPr>
+              <w:t xml:space="preserve"> </w:t>
+            </w:r>
+            <w:proofErr w:type="spellStart"/>
+            <w:r>
+              <w:rPr>
+                <w:b/>
+                <w:bCs/>
+              </w:rPr>
+              <w:t>thiết</w:t>
+            </w:r>
+            <w:proofErr w:type="spellEnd"/>
+            <w:r>
+              <w:rPr>
+                <w:b/>
+                <w:bCs/>
+              </w:rPr>
+              <w:t xml:space="preserve"> </w:t>
+            </w:r>
+            <w:proofErr w:type="spellStart"/>
+            <w:r>
+              <w:rPr>
+                <w:b/>
+                <w:bCs/>
+              </w:rPr>
+              <w:t>kế</w:t>
+            </w:r>
+            <w:proofErr w:type="spellEnd"/>
+            <w:r>
+              <w:rPr>
+                <w:b/>
+                <w:bCs/>
+              </w:rPr>
+              <w:t xml:space="preserve"> </w:t>
+            </w:r>
+            <w:proofErr w:type="spellStart"/>
+            <w:r>
+              <w:rPr>
+                <w:b/>
+                <w:bCs/>
+              </w:rPr>
+              <w:t>và</w:t>
+            </w:r>
+            <w:proofErr w:type="spellEnd"/>
+            <w:r>
+              <w:rPr>
+                <w:b/>
+                <w:bCs/>
+              </w:rPr>
+              <w:t xml:space="preserve"> code </w:t>
+            </w:r>
+            <w:proofErr w:type="spellStart"/>
+            <w:r>
+              <w:rPr>
+                <w:b/>
+                <w:bCs/>
+              </w:rPr>
+              <w:t>trang</w:t>
+            </w:r>
+            <w:proofErr w:type="spellEnd"/>
+            <w:r>
+              <w:rPr>
+                <w:b/>
+                <w:bCs/>
+              </w:rPr>
+              <w:t xml:space="preserve"> </w:t>
+            </w:r>
+            <w:proofErr w:type="spellStart"/>
+            <w:r>
+              <w:rPr>
+                <w:b/>
+                <w:bCs/>
+              </w:rPr>
+              <w:t>đăng</w:t>
+            </w:r>
+            <w:proofErr w:type="spellEnd"/>
+            <w:r>
+              <w:rPr>
+                <w:b/>
+                <w:bCs/>
+              </w:rPr>
+              <w:t xml:space="preserve"> </w:t>
+            </w:r>
+            <w:proofErr w:type="spellStart"/>
+            <w:r>
+              <w:rPr>
+                <w:b/>
+                <w:bCs/>
+              </w:rPr>
+              <w:t>nhập</w:t>
+            </w:r>
+            <w:proofErr w:type="spellEnd"/>
+            <w:r>
+              <w:rPr>
+                <w:b/>
+                <w:bCs/>
+              </w:rPr>
+              <w:t xml:space="preserve"> </w:t>
+            </w:r>
+            <w:proofErr w:type="spellStart"/>
+            <w:r>
+              <w:rPr>
+                <w:b/>
+                <w:bCs/>
+              </w:rPr>
+              <w:t>để</w:t>
+            </w:r>
+            <w:proofErr w:type="spellEnd"/>
+            <w:r>
+              <w:rPr>
+                <w:b/>
+                <w:bCs/>
+              </w:rPr>
+              <w:t xml:space="preserve"> </w:t>
+            </w:r>
+            <w:proofErr w:type="spellStart"/>
+            <w:r>
+              <w:rPr>
+                <w:b/>
+                <w:bCs/>
+              </w:rPr>
+              <w:t>vào</w:t>
+            </w:r>
+            <w:proofErr w:type="spellEnd"/>
+            <w:r>
+              <w:rPr>
+                <w:b/>
+                <w:bCs/>
+              </w:rPr>
+              <w:t xml:space="preserve"> </w:t>
+            </w:r>
+            <w:proofErr w:type="spellStart"/>
+            <w:r>
+              <w:rPr>
+                <w:b/>
+                <w:bCs/>
+              </w:rPr>
+              <w:t>trang</w:t>
+            </w:r>
+            <w:proofErr w:type="spellEnd"/>
+            <w:r>
+              <w:rPr>
+                <w:b/>
+                <w:bCs/>
+              </w:rPr>
+              <w:t xml:space="preserve"> </w:t>
+            </w:r>
+            <w:proofErr w:type="spellStart"/>
+            <w:r>
+              <w:rPr>
+                <w:b/>
+                <w:bCs/>
+              </w:rPr>
+              <w:t>quản</w:t>
+            </w:r>
+            <w:proofErr w:type="spellEnd"/>
+            <w:r>
+              <w:rPr>
+                <w:b/>
+                <w:bCs/>
+              </w:rPr>
+              <w:t xml:space="preserve"> </w:t>
+            </w:r>
+            <w:proofErr w:type="spellStart"/>
+            <w:r>
+              <w:rPr>
+                <w:b/>
+                <w:bCs/>
+              </w:rPr>
+              <w:t>trị</w:t>
+            </w:r>
+            <w:proofErr w:type="spellEnd"/>
+            <w:r>
+              <w:rPr>
+                <w:b/>
+                <w:bCs/>
+              </w:rPr>
+              <w:t xml:space="preserve"> </w:t>
+            </w:r>
+            <w:proofErr w:type="spellStart"/>
+            <w:r>
+              <w:rPr>
+                <w:b/>
+                <w:bCs/>
+              </w:rPr>
+              <w:t>của</w:t>
+            </w:r>
+            <w:proofErr w:type="spellEnd"/>
+            <w:r>
+              <w:rPr>
+                <w:b/>
+                <w:bCs/>
+              </w:rPr>
+              <w:t xml:space="preserve"> Web CV</w:t>
+            </w:r>
+            <w:r>
+              <w:rPr>
+                <w:b/>
+                <w:bCs/>
+              </w:rPr>
+              <w:t xml:space="preserve"> </w:t>
+            </w:r>
+            <w:r>
+              <w:rPr>
+                <w:b/>
+                <w:bCs/>
+              </w:rPr>
+              <w:t>(Deadline: 26/3)</w:t>
+            </w:r>
+          </w:p>
+          <w:p>
+            <w:pPr>
+              <w:spacing w:after="0" w:line="360" w:lineRule="auto"/>
+              <w:rPr>
+                <w:b/>
+                <w:bCs/>
+              </w:rPr>
+            </w:pPr>
+            <w:r>
+              <w:rPr>
+                <w:b/>
+                <w:bCs/>
+              </w:rPr>
+              <w:t>- Đào Tuấn Anh</w:t>
+            </w:r>
+            <w:r>
+              <w:rPr>
+                <w:b/>
+                <w:bCs/>
+              </w:rPr>
+              <w:t xml:space="preserve"> </w:t>
+            </w:r>
+            <w:proofErr w:type="spellStart"/>
+            <w:r>
+              <w:rPr>
+                <w:b/>
+                <w:bCs/>
+              </w:rPr>
+              <w:t>thiết</w:t>
+            </w:r>
+            <w:proofErr w:type="spellEnd"/>
+            <w:r>
+              <w:rPr>
+                <w:b/>
+                <w:bCs/>
+              </w:rPr>
+              <w:t xml:space="preserve"> </w:t>
+            </w:r>
+            <w:proofErr w:type="spellStart"/>
+            <w:r>
+              <w:rPr>
+                <w:b/>
+                <w:bCs/>
+              </w:rPr>
+              <w:t>kế</w:t>
+            </w:r>
+            <w:proofErr w:type="spellEnd"/>
+            <w:r>
+              <w:rPr>
+                <w:b/>
+                <w:bCs/>
+              </w:rPr>
+              <w:t xml:space="preserve"> </w:t>
+            </w:r>
+            <w:proofErr w:type="spellStart"/>
+            <w:r>
+              <w:rPr>
+                <w:b/>
+                <w:bCs/>
+              </w:rPr>
+              <w:t>và</w:t>
+            </w:r>
+            <w:proofErr w:type="spellEnd"/>
+            <w:r>
+              <w:rPr>
+                <w:b/>
+                <w:bCs/>
+              </w:rPr>
+              <w:t xml:space="preserve"> code </w:t>
+            </w:r>
+            <w:proofErr w:type="spellStart"/>
+            <w:r>
+              <w:rPr>
+                <w:b/>
+                <w:bCs/>
+              </w:rPr>
+              <w:t>giao</w:t>
+            </w:r>
+            <w:proofErr w:type="spellEnd"/>
+            <w:r>
+              <w:rPr>
+                <w:b/>
+                <w:bCs/>
+              </w:rPr>
+              <w:t xml:space="preserve"> </w:t>
+            </w:r>
+            <w:proofErr w:type="spellStart"/>
+            <w:r>
+              <w:rPr>
+                <w:b/>
+                <w:bCs/>
+              </w:rPr>
+              <w:t>diện</w:t>
+            </w:r>
+            <w:proofErr w:type="spellEnd"/>
+            <w:r>
+              <w:rPr>
+                <w:b/>
+                <w:bCs/>
+              </w:rPr>
+              <w:t xml:space="preserve"> </w:t>
+            </w:r>
+            <w:proofErr w:type="spellStart"/>
+            <w:r>
+              <w:rPr>
+                <w:b/>
+                <w:bCs/>
+              </w:rPr>
+              <w:t>hiển</w:t>
+            </w:r>
+            <w:proofErr w:type="spellEnd"/>
+            <w:r>
+              <w:rPr>
+                <w:b/>
+                <w:bCs/>
+              </w:rPr>
+              <w:t xml:space="preserve"> </w:t>
+            </w:r>
+            <w:proofErr w:type="spellStart"/>
+            <w:r>
+              <w:rPr>
+                <w:b/>
+                <w:bCs/>
+              </w:rPr>
+              <w:t>thị</w:t>
+            </w:r>
+            <w:proofErr w:type="spellEnd"/>
+            <w:r>
+              <w:rPr>
+                <w:b/>
+                <w:bCs/>
+              </w:rPr>
+              <w:t xml:space="preserve"> </w:t>
+            </w:r>
+            <w:proofErr w:type="spellStart"/>
+            <w:r>
+              <w:rPr>
+                <w:b/>
+                <w:bCs/>
+              </w:rPr>
+              <w:t>đối</w:t>
+            </w:r>
+            <w:proofErr w:type="spellEnd"/>
+            <w:r>
+              <w:rPr>
+                <w:b/>
+                <w:bCs/>
+              </w:rPr>
+              <w:t xml:space="preserve"> </w:t>
+            </w:r>
+            <w:proofErr w:type="spellStart"/>
+            <w:r>
+              <w:rPr>
+                <w:b/>
+                <w:bCs/>
+              </w:rPr>
+              <w:t>với</w:t>
+            </w:r>
+            <w:proofErr w:type="spellEnd"/>
+            <w:r>
+              <w:rPr>
+                <w:b/>
+                <w:bCs/>
+              </w:rPr>
+              <w:t xml:space="preserve"> admin</w:t>
+            </w:r>
+            <w:r>
+              <w:rPr>
+                <w:b/>
+                <w:bCs/>
+              </w:rPr>
+              <w:t xml:space="preserve"> </w:t>
+            </w:r>
+            <w:proofErr w:type="spellStart"/>
+            <w:r>
+              <w:rPr>
+                <w:b/>
+                <w:bCs/>
+              </w:rPr>
+              <w:t>trang</w:t>
+            </w:r>
+            <w:proofErr w:type="spellEnd"/>
+            <w:r>
+              <w:rPr>
+                <w:b/>
+                <w:bCs/>
+              </w:rPr>
+              <w:t xml:space="preserve"> </w:t>
+            </w:r>
+            <w:proofErr w:type="spellStart"/>
+            <w:r>
+              <w:rPr>
+                <w:b/>
+                <w:bCs/>
+              </w:rPr>
+              <w:t>quản</w:t>
+            </w:r>
+            <w:proofErr w:type="spellEnd"/>
+            <w:r>
+              <w:rPr>
+                <w:b/>
+                <w:bCs/>
+              </w:rPr>
+              <w:t xml:space="preserve"> </w:t>
+            </w:r>
+            <w:proofErr w:type="spellStart"/>
+            <w:r>
+              <w:rPr>
+                <w:b/>
+                <w:bCs/>
+              </w:rPr>
+              <w:t>trị</w:t>
+            </w:r>
+            <w:proofErr w:type="spellEnd"/>
+            <w:r>
+              <w:rPr>
+                <w:b/>
+                <w:bCs/>
+              </w:rPr>
+              <w:t xml:space="preserve"> (Deadline: 27</w:t>
+            </w:r>
+            <w:r>
+              <w:rPr>
+                <w:b/>
+                <w:bCs/>
+              </w:rPr>
+              <w:t>/3)</w:t>
+            </w:r>
+          </w:p>
+          <w:p>
+            <w:pPr>
+              <w:spacing w:after="0" w:line="360" w:lineRule="auto"/>
+              <w:rPr>
+                <w:b/>
+                <w:bCs/>
+              </w:rPr>
+            </w:pPr>
+            <w:proofErr w:type="spellStart"/>
+            <w:r>
+              <w:rPr>
+                <w:b/>
+                <w:bCs/>
+              </w:rPr>
+              <w:t>Còn</w:t>
+            </w:r>
+            <w:proofErr w:type="spellEnd"/>
+            <w:r>
+              <w:rPr>
+                <w:b/>
+                <w:bCs/>
+              </w:rPr>
+              <w:t xml:space="preserve"> </w:t>
+            </w:r>
+            <w:proofErr w:type="spellStart"/>
+            <w:r>
+              <w:rPr>
+                <w:b/>
+                <w:bCs/>
+              </w:rPr>
+              <w:t>lại</w:t>
+            </w:r>
+            <w:proofErr w:type="spellEnd"/>
+            <w:r>
+              <w:rPr>
+                <w:b/>
+                <w:bCs/>
+              </w:rPr>
+              <w:t xml:space="preserve"> Web CV </w:t>
+            </w:r>
+            <w:proofErr w:type="spellStart"/>
+            <w:r>
+              <w:rPr>
+                <w:b/>
+                <w:bCs/>
+              </w:rPr>
+              <w:t>của</w:t>
+            </w:r>
+            <w:proofErr w:type="spellEnd"/>
+            <w:r>
+              <w:rPr>
+                <w:b/>
+                <w:bCs/>
+              </w:rPr>
+              <w:t xml:space="preserve"> </w:t>
+            </w:r>
+            <w:proofErr w:type="spellStart"/>
+            <w:r>
+              <w:rPr>
+                <w:b/>
+                <w:bCs/>
+              </w:rPr>
+              <w:t>mỗi</w:t>
+            </w:r>
+            <w:proofErr w:type="spellEnd"/>
+            <w:r>
+              <w:rPr>
+                <w:b/>
+                <w:bCs/>
+              </w:rPr>
+              <w:t xml:space="preserve"> </w:t>
+            </w:r>
+            <w:proofErr w:type="spellStart"/>
+            <w:r>
+              <w:rPr>
+                <w:b/>
+                <w:bCs/>
+              </w:rPr>
+              <w:t>người</w:t>
+            </w:r>
+            <w:proofErr w:type="spellEnd"/>
+            <w:r>
+              <w:rPr>
+                <w:b/>
+                <w:bCs/>
+              </w:rPr>
+              <w:t xml:space="preserve"> </w:t>
+            </w:r>
+            <w:proofErr w:type="spellStart"/>
+            <w:r>
+              <w:rPr>
+                <w:b/>
+                <w:bCs/>
+              </w:rPr>
+              <w:t>sẽ</w:t>
+            </w:r>
+            <w:proofErr w:type="spellEnd"/>
+            <w:r>
+              <w:rPr>
+                <w:b/>
+                <w:bCs/>
+              </w:rPr>
+              <w:t xml:space="preserve"> do </w:t>
+            </w:r>
+            <w:proofErr w:type="spellStart"/>
+            <w:r>
+              <w:rPr>
+                <w:b/>
+                <w:bCs/>
+              </w:rPr>
+              <w:t>mỗi</w:t>
+            </w:r>
+            <w:proofErr w:type="spellEnd"/>
+            <w:r>
+              <w:rPr>
+                <w:b/>
+                <w:bCs/>
+              </w:rPr>
+              <w:t xml:space="preserve"> </w:t>
+            </w:r>
+            <w:proofErr w:type="spellStart"/>
+            <w:r>
+              <w:rPr>
+                <w:b/>
+                <w:bCs/>
+              </w:rPr>
+              <w:t>người</w:t>
+            </w:r>
+            <w:proofErr w:type="spellEnd"/>
+            <w:r>
+              <w:rPr>
+                <w:b/>
+                <w:bCs/>
+              </w:rPr>
+              <w:t xml:space="preserve"> </w:t>
+            </w:r>
+            <w:proofErr w:type="spellStart"/>
+            <w:r>
+              <w:rPr>
+                <w:b/>
+                <w:bCs/>
+              </w:rPr>
+              <w:t>tự</w:t>
+            </w:r>
+            <w:proofErr w:type="spellEnd"/>
+            <w:r>
+              <w:rPr>
+                <w:b/>
+                <w:bCs/>
+              </w:rPr>
+              <w:t xml:space="preserve"> code </w:t>
+            </w:r>
+            <w:proofErr w:type="spellStart"/>
+            <w:r>
+              <w:rPr>
+                <w:b/>
+                <w:bCs/>
+              </w:rPr>
+              <w:t>theo</w:t>
+            </w:r>
+            <w:proofErr w:type="spellEnd"/>
+            <w:r>
+              <w:rPr>
+                <w:b/>
+                <w:bCs/>
+              </w:rPr>
+              <w:t xml:space="preserve"> web </w:t>
+            </w:r>
+            <w:proofErr w:type="spellStart"/>
+            <w:r>
+              <w:rPr>
+                <w:b/>
+                <w:bCs/>
+              </w:rPr>
+              <w:t>mẫu</w:t>
+            </w:r>
+            <w:proofErr w:type="spellEnd"/>
+            <w:r>
+              <w:rPr>
+                <w:b/>
+                <w:bCs/>
+              </w:rPr>
+              <w:t xml:space="preserve">, </w:t>
+            </w:r>
+            <w:proofErr w:type="spellStart"/>
+            <w:r>
+              <w:rPr>
+                <w:b/>
+                <w:bCs/>
+              </w:rPr>
+              <w:t>có</w:t>
+            </w:r>
+            <w:proofErr w:type="spellEnd"/>
+            <w:r>
+              <w:rPr>
+                <w:b/>
+                <w:bCs/>
+              </w:rPr>
+              <w:t xml:space="preserve"> </w:t>
+            </w:r>
+            <w:proofErr w:type="spellStart"/>
+            <w:r>
+              <w:rPr>
+                <w:b/>
+                <w:bCs/>
+              </w:rPr>
+              <w:t>thể</w:t>
+            </w:r>
+            <w:proofErr w:type="spellEnd"/>
+            <w:r>
+              <w:rPr>
+                <w:b/>
+                <w:bCs/>
+              </w:rPr>
+              <w:t xml:space="preserve"> </w:t>
+            </w:r>
+            <w:proofErr w:type="spellStart"/>
+            <w:r>
+              <w:rPr>
+                <w:b/>
+                <w:bCs/>
+              </w:rPr>
+              <w:t>tự</w:t>
+            </w:r>
+            <w:proofErr w:type="spellEnd"/>
+            <w:r>
+              <w:rPr>
+                <w:b/>
+                <w:bCs/>
+              </w:rPr>
+              <w:t xml:space="preserve"> </w:t>
+            </w:r>
+            <w:proofErr w:type="spellStart"/>
+            <w:r>
+              <w:rPr>
+                <w:b/>
+                <w:bCs/>
+              </w:rPr>
+              <w:t>sáng</w:t>
+            </w:r>
+            <w:proofErr w:type="spellEnd"/>
+            <w:r>
+              <w:rPr>
+                <w:b/>
+                <w:bCs/>
+              </w:rPr>
+              <w:t xml:space="preserve"> </w:t>
+            </w:r>
+            <w:proofErr w:type="spellStart"/>
+            <w:r>
+              <w:rPr>
+                <w:b/>
+                <w:bCs/>
+              </w:rPr>
+              <w:t>tạo</w:t>
+            </w:r>
+            <w:proofErr w:type="spellEnd"/>
+            <w:r>
+              <w:rPr>
+                <w:b/>
+                <w:bCs/>
+              </w:rPr>
+              <w:t xml:space="preserve"> </w:t>
+            </w:r>
+            <w:proofErr w:type="spellStart"/>
+            <w:r>
+              <w:rPr>
+                <w:b/>
+                <w:bCs/>
+              </w:rPr>
+              <w:t>thêm</w:t>
+            </w:r>
+            <w:proofErr w:type="spellEnd"/>
+            <w:r>
+              <w:rPr>
+                <w:b/>
+                <w:bCs/>
+              </w:rPr>
+              <w:t xml:space="preserve">, </w:t>
+            </w:r>
+            <w:proofErr w:type="spellStart"/>
+            <w:r>
+              <w:rPr>
+                <w:b/>
+                <w:bCs/>
+              </w:rPr>
+              <w:t>phải</w:t>
+            </w:r>
+            <w:proofErr w:type="spellEnd"/>
+            <w:r>
+              <w:rPr>
+                <w:b/>
+                <w:bCs/>
+              </w:rPr>
+              <w:t xml:space="preserve"> </w:t>
+            </w:r>
+            <w:proofErr w:type="spellStart"/>
+            <w:r>
+              <w:rPr>
+                <w:b/>
+                <w:bCs/>
+              </w:rPr>
+              <w:t>đảm</w:t>
+            </w:r>
+            <w:proofErr w:type="spellEnd"/>
+            <w:r>
+              <w:rPr>
+                <w:b/>
+                <w:bCs/>
+              </w:rPr>
+              <w:t xml:space="preserve"> </w:t>
+            </w:r>
+            <w:proofErr w:type="spellStart"/>
+            <w:r>
+              <w:rPr>
+                <w:b/>
+                <w:bCs/>
+              </w:rPr>
+              <w:t>bảo</w:t>
+            </w:r>
+            <w:proofErr w:type="spellEnd"/>
+            <w:r>
+              <w:rPr>
+                <w:b/>
+                <w:bCs/>
+              </w:rPr>
+              <w:t xml:space="preserve"> </w:t>
+            </w:r>
+            <w:proofErr w:type="spellStart"/>
+            <w:r>
+              <w:rPr>
+                <w:b/>
+                <w:bCs/>
+              </w:rPr>
+              <w:t>phần</w:t>
+            </w:r>
+            <w:proofErr w:type="spellEnd"/>
+            <w:r>
+              <w:rPr>
+                <w:b/>
+                <w:bCs/>
+              </w:rPr>
+              <w:t xml:space="preserve"> header </w:t>
+            </w:r>
+            <w:proofErr w:type="spellStart"/>
+            <w:r>
+              <w:rPr>
+                <w:b/>
+                <w:bCs/>
+              </w:rPr>
+              <w:t>sẽ</w:t>
+            </w:r>
+            <w:proofErr w:type="spellEnd"/>
+            <w:r>
+              <w:rPr>
+                <w:b/>
+                <w:bCs/>
+              </w:rPr>
+              <w:t xml:space="preserve"> </w:t>
+            </w:r>
+            <w:proofErr w:type="spellStart"/>
+            <w:r>
+              <w:rPr>
+                <w:b/>
+                <w:bCs/>
+              </w:rPr>
+              <w:t>giống</w:t>
+            </w:r>
+            <w:proofErr w:type="spellEnd"/>
+            <w:r>
+              <w:rPr>
+                <w:b/>
+                <w:bCs/>
+              </w:rPr>
+              <w:t xml:space="preserve"> </w:t>
+            </w:r>
+            <w:proofErr w:type="spellStart"/>
+            <w:r>
+              <w:rPr>
+                <w:b/>
+                <w:bCs/>
+              </w:rPr>
+              <w:t>nhau</w:t>
+            </w:r>
+            <w:proofErr w:type="spellEnd"/>
+            <w:r>
+              <w:rPr>
+                <w:b/>
+                <w:bCs/>
+              </w:rPr>
+              <w:t xml:space="preserve"> (</w:t>
+            </w:r>
+            <w:proofErr w:type="spellStart"/>
+            <w:r>
+              <w:rPr>
+                <w:b/>
+                <w:bCs/>
+              </w:rPr>
+              <w:t>phần</w:t>
+            </w:r>
+            <w:proofErr w:type="spellEnd"/>
+            <w:r>
+              <w:rPr>
+                <w:b/>
+                <w:bCs/>
+              </w:rPr>
+              <w:t xml:space="preserve"> header do Đào Tuấn Anh </w:t>
+            </w:r>
+            <w:proofErr w:type="spellStart"/>
+            <w:r>
+              <w:rPr>
+                <w:b/>
+                <w:bCs/>
+              </w:rPr>
+              <w:t>và</w:t>
+            </w:r>
+            <w:proofErr w:type="spellEnd"/>
+            <w:r>
+              <w:rPr>
+                <w:b/>
+                <w:bCs/>
+              </w:rPr>
+              <w:t xml:space="preserve"> </w:t>
+            </w:r>
+            <w:proofErr w:type="spellStart"/>
+            <w:r>
+              <w:rPr>
+                <w:b/>
+                <w:bCs/>
+              </w:rPr>
+              <w:t>Tô</w:t>
+            </w:r>
+            <w:proofErr w:type="spellEnd"/>
+            <w:r>
+              <w:rPr>
+                <w:b/>
+                <w:bCs/>
+              </w:rPr>
+              <w:t xml:space="preserve"> </w:t>
+            </w:r>
+            <w:proofErr w:type="spellStart"/>
+            <w:r>
+              <w:rPr>
+                <w:b/>
+                <w:bCs/>
+              </w:rPr>
+              <w:t>Tùng</w:t>
+            </w:r>
+            <w:proofErr w:type="spellEnd"/>
+            <w:r>
+              <w:rPr>
+                <w:b/>
+                <w:bCs/>
+              </w:rPr>
+              <w:t xml:space="preserve"> </w:t>
+            </w:r>
+            <w:proofErr w:type="spellStart"/>
+            <w:r>
+              <w:rPr>
+                <w:b/>
+                <w:bCs/>
+              </w:rPr>
+              <w:t>Dương</w:t>
+            </w:r>
+            <w:proofErr w:type="spellEnd"/>
+            <w:r>
+              <w:rPr>
+                <w:b/>
+                <w:bCs/>
+              </w:rPr>
+              <w:t xml:space="preserve"> </w:t>
+            </w:r>
+            <w:proofErr w:type="spellStart"/>
+            <w:r>
+              <w:rPr>
+                <w:b/>
+                <w:bCs/>
+              </w:rPr>
+              <w:t>thiết</w:t>
+            </w:r>
+            <w:proofErr w:type="spellEnd"/>
+            <w:r>
+              <w:rPr>
+                <w:b/>
+                <w:bCs/>
+              </w:rPr>
+              <w:t xml:space="preserve"> </w:t>
+            </w:r>
+            <w:proofErr w:type="spellStart"/>
+            <w:r>
+              <w:rPr>
+                <w:b/>
+                <w:bCs/>
+              </w:rPr>
+              <w:t>kế</w:t>
+            </w:r>
+            <w:proofErr w:type="spellEnd"/>
+            <w:r>
+              <w:rPr>
+                <w:b/>
+                <w:bCs/>
+              </w:rPr>
+              <w:t xml:space="preserve">), </w:t>
+            </w:r>
+            <w:proofErr w:type="spellStart"/>
+            <w:r>
+              <w:rPr>
+                <w:b/>
+                <w:bCs/>
+              </w:rPr>
+              <w:t>màu</w:t>
+            </w:r>
+            <w:proofErr w:type="spellEnd"/>
+            <w:r>
+              <w:rPr>
+                <w:b/>
+                <w:bCs/>
+              </w:rPr>
+              <w:t xml:space="preserve"> </w:t>
+            </w:r>
+            <w:proofErr w:type="spellStart"/>
+            <w:r>
+              <w:rPr>
+                <w:b/>
+                <w:bCs/>
+              </w:rPr>
+              <w:t>nền</w:t>
+            </w:r>
+            <w:proofErr w:type="spellEnd"/>
+            <w:r>
+              <w:rPr>
+                <w:b/>
+                <w:bCs/>
+              </w:rPr>
+              <w:t xml:space="preserve"> </w:t>
+            </w:r>
+            <w:proofErr w:type="spellStart"/>
+            <w:r>
+              <w:rPr>
+                <w:b/>
+                <w:bCs/>
+              </w:rPr>
+              <w:t>và</w:t>
+            </w:r>
+            <w:proofErr w:type="spellEnd"/>
+            <w:r>
+              <w:rPr>
+                <w:b/>
+                <w:bCs/>
+              </w:rPr>
+              <w:t xml:space="preserve"> font </w:t>
+            </w:r>
+            <w:proofErr w:type="spellStart"/>
+            <w:r>
+              <w:rPr>
+                <w:b/>
+                <w:bCs/>
+              </w:rPr>
+              <w:t>chữ</w:t>
+            </w:r>
+            <w:proofErr w:type="spellEnd"/>
+            <w:r>
+              <w:rPr>
+                <w:b/>
+                <w:bCs/>
+              </w:rPr>
+              <w:t xml:space="preserve"> </w:t>
+            </w:r>
+            <w:proofErr w:type="spellStart"/>
+            <w:r>
+              <w:rPr>
+                <w:b/>
+                <w:bCs/>
+              </w:rPr>
+              <w:t>của</w:t>
+            </w:r>
+            <w:proofErr w:type="spellEnd"/>
+            <w:r>
+              <w:rPr>
+                <w:b/>
+                <w:bCs/>
+              </w:rPr>
+              <w:t xml:space="preserve"> </w:t>
+            </w:r>
+            <w:proofErr w:type="spellStart"/>
+            <w:r>
+              <w:rPr>
+                <w:b/>
+                <w:bCs/>
+              </w:rPr>
+              <w:t>trang</w:t>
+            </w:r>
+            <w:proofErr w:type="spellEnd"/>
+            <w:r>
+              <w:rPr>
+                <w:b/>
+                <w:bCs/>
+              </w:rPr>
+              <w:t xml:space="preserve"> web </w:t>
+            </w:r>
+            <w:proofErr w:type="spellStart"/>
+            <w:r>
+              <w:rPr>
+                <w:b/>
+                <w:bCs/>
+              </w:rPr>
+              <w:t>giống</w:t>
+            </w:r>
+            <w:proofErr w:type="spellEnd"/>
+            <w:r>
+              <w:rPr>
+                <w:b/>
+                <w:bCs/>
+              </w:rPr>
+              <w:t xml:space="preserve"> </w:t>
+            </w:r>
+            <w:proofErr w:type="spellStart"/>
+            <w:r>
+              <w:rPr>
+                <w:b/>
+                <w:bCs/>
+              </w:rPr>
+              <w:t>nhau</w:t>
+            </w:r>
+            <w:proofErr w:type="spellEnd"/>
+            <w:r>
+              <w:rPr>
+                <w:b/>
+                <w:bCs/>
+              </w:rPr>
+              <w:t xml:space="preserve">, </w:t>
+            </w:r>
+            <w:proofErr w:type="spellStart"/>
+            <w:r>
+              <w:rPr>
+                <w:b/>
+                <w:bCs/>
+              </w:rPr>
+              <w:t>sáng</w:t>
+            </w:r>
+            <w:proofErr w:type="spellEnd"/>
+            <w:r>
+              <w:rPr>
+                <w:b/>
+                <w:bCs/>
+              </w:rPr>
+              <w:t xml:space="preserve"> </w:t>
+            </w:r>
+            <w:proofErr w:type="spellStart"/>
+            <w:r>
+              <w:rPr>
+                <w:b/>
+                <w:bCs/>
+              </w:rPr>
+              <w:t>tạo</w:t>
+            </w:r>
+            <w:proofErr w:type="spellEnd"/>
+            <w:r>
+              <w:rPr>
+                <w:b/>
+                <w:bCs/>
+              </w:rPr>
+              <w:t xml:space="preserve"> </w:t>
+            </w:r>
+            <w:proofErr w:type="spellStart"/>
+            <w:r>
+              <w:rPr>
+                <w:b/>
+                <w:bCs/>
+              </w:rPr>
+              <w:t>không</w:t>
+            </w:r>
+            <w:proofErr w:type="spellEnd"/>
+            <w:r>
+              <w:rPr>
+                <w:b/>
+                <w:bCs/>
+              </w:rPr>
+              <w:t xml:space="preserve"> </w:t>
+            </w:r>
+            <w:proofErr w:type="spellStart"/>
+            <w:r>
+              <w:rPr>
+                <w:b/>
+                <w:bCs/>
+              </w:rPr>
+              <w:t>được</w:t>
+            </w:r>
+            <w:proofErr w:type="spellEnd"/>
+            <w:r>
+              <w:rPr>
+                <w:b/>
+                <w:bCs/>
+              </w:rPr>
+              <w:t xml:space="preserve"> </w:t>
+            </w:r>
+            <w:proofErr w:type="spellStart"/>
+            <w:r>
+              <w:rPr>
+                <w:b/>
+                <w:bCs/>
+              </w:rPr>
+              <w:t>quá</w:t>
+            </w:r>
+            <w:proofErr w:type="spellEnd"/>
+            <w:r>
+              <w:rPr>
+                <w:b/>
+                <w:bCs/>
+              </w:rPr>
+              <w:t xml:space="preserve"> </w:t>
+            </w:r>
+            <w:proofErr w:type="spellStart"/>
+            <w:r>
+              <w:rPr>
+                <w:b/>
+                <w:bCs/>
+              </w:rPr>
+              <w:t>khác</w:t>
+            </w:r>
+            <w:proofErr w:type="spellEnd"/>
+            <w:r>
+              <w:rPr>
+                <w:b/>
+                <w:bCs/>
+              </w:rPr>
+              <w:t xml:space="preserve"> so </w:t>
+            </w:r>
+            <w:proofErr w:type="spellStart"/>
+            <w:r>
+              <w:rPr>
+                <w:b/>
+                <w:bCs/>
+              </w:rPr>
+              <w:t>với</w:t>
+            </w:r>
+            <w:proofErr w:type="spellEnd"/>
+            <w:r>
+              <w:rPr>
+                <w:b/>
+                <w:bCs/>
+              </w:rPr>
+              <w:t xml:space="preserve"> Web CV </w:t>
+            </w:r>
+            <w:proofErr w:type="spellStart"/>
+            <w:r>
+              <w:rPr>
+                <w:b/>
+                <w:bCs/>
+              </w:rPr>
+              <w:t>mẫu</w:t>
+            </w:r>
+            <w:proofErr w:type="spellEnd"/>
+            <w:r>
+              <w:rPr>
+                <w:b/>
+                <w:bCs/>
+              </w:rPr>
+              <w:t xml:space="preserve">. Deadline: 31/3 </w:t>
+            </w:r>
+            <w:proofErr w:type="spellStart"/>
+            <w:r>
+              <w:rPr>
+                <w:b/>
+                <w:bCs/>
+              </w:rPr>
+              <w:t>phải</w:t>
+            </w:r>
+            <w:proofErr w:type="spellEnd"/>
+            <w:r>
+              <w:rPr>
+                <w:b/>
+                <w:bCs/>
+              </w:rPr>
+              <w:t xml:space="preserve"> </w:t>
+            </w:r>
+            <w:proofErr w:type="spellStart"/>
+            <w:r>
+              <w:rPr>
+                <w:b/>
+                <w:bCs/>
+              </w:rPr>
+              <w:t>xong</w:t>
+            </w:r>
+            <w:proofErr w:type="spellEnd"/>
+            <w:r>
+              <w:rPr>
+                <w:b/>
+                <w:bCs/>
+              </w:rPr>
+              <w:t xml:space="preserve"> 30% w</w:t>
+            </w:r>
+            <w:bookmarkStart w:id="0" w:name="_GoBack"/>
+            <w:bookmarkEnd w:id="0"/>
+            <w:r>
+              <w:rPr>
+                <w:b/>
+                <w:bCs/>
+              </w:rPr>
+              <w:t xml:space="preserve">eb CV, 5/4 </w:t>
+            </w:r>
+            <w:proofErr w:type="spellStart"/>
+            <w:r>
+              <w:rPr>
+                <w:b/>
+                <w:bCs/>
+              </w:rPr>
+              <w:t>phải</w:t>
+            </w:r>
+            <w:proofErr w:type="spellEnd"/>
+            <w:r>
+              <w:rPr>
+                <w:b/>
+                <w:bCs/>
+              </w:rPr>
+              <w:t xml:space="preserve"> </w:t>
+            </w:r>
+            <w:proofErr w:type="spellStart"/>
+            <w:r>
+              <w:rPr>
+                <w:b/>
+                <w:bCs/>
+              </w:rPr>
+              <w:t>xong</w:t>
+            </w:r>
+            <w:proofErr w:type="spellEnd"/>
+            <w:r>
+              <w:rPr>
+                <w:b/>
+                <w:bCs/>
+              </w:rPr>
+              <w:t xml:space="preserve"> 70% web CV </w:t>
+            </w:r>
+            <w:proofErr w:type="spellStart"/>
+            <w:r>
+              <w:rPr>
+                <w:b/>
+                <w:bCs/>
+              </w:rPr>
+              <w:t>và</w:t>
+            </w:r>
+            <w:proofErr w:type="spellEnd"/>
+            <w:r>
+              <w:rPr>
+                <w:b/>
+                <w:bCs/>
+              </w:rPr>
+              <w:t xml:space="preserve"> 10/4 </w:t>
+            </w:r>
+            <w:proofErr w:type="spellStart"/>
+            <w:r>
+              <w:rPr>
+                <w:b/>
+                <w:bCs/>
+              </w:rPr>
+              <w:t>phải</w:t>
+            </w:r>
+            <w:proofErr w:type="spellEnd"/>
+            <w:r>
+              <w:rPr>
+                <w:b/>
+                <w:bCs/>
+              </w:rPr>
+              <w:t xml:space="preserve"> </w:t>
+            </w:r>
+            <w:proofErr w:type="spellStart"/>
+            <w:r>
+              <w:rPr>
+                <w:b/>
+                <w:bCs/>
+              </w:rPr>
+              <w:t>xong</w:t>
+            </w:r>
+            <w:proofErr w:type="spellEnd"/>
+            <w:r>
+              <w:rPr>
+                <w:b/>
+                <w:bCs/>
+              </w:rPr>
+              <w:t xml:space="preserve"> </w:t>
+            </w:r>
+            <w:proofErr w:type="spellStart"/>
+            <w:r>
+              <w:rPr>
+                <w:b/>
+                <w:bCs/>
+              </w:rPr>
+              <w:t>trang</w:t>
+            </w:r>
+            <w:proofErr w:type="spellEnd"/>
+            <w:r>
+              <w:rPr>
+                <w:b/>
+                <w:bCs/>
+              </w:rPr>
+              <w:t xml:space="preserve"> web CV </w:t>
+            </w:r>
+            <w:proofErr w:type="spellStart"/>
+            <w:r>
+              <w:rPr>
+                <w:b/>
+                <w:bCs/>
+              </w:rPr>
+              <w:t>để</w:t>
+            </w:r>
+            <w:proofErr w:type="spellEnd"/>
+            <w:r>
+              <w:rPr>
+                <w:b/>
+                <w:bCs/>
+              </w:rPr>
+              <w:t xml:space="preserve"> </w:t>
+            </w:r>
+            <w:proofErr w:type="spellStart"/>
+            <w:r>
+              <w:rPr>
+                <w:b/>
+                <w:bCs/>
+              </w:rPr>
+              <w:t>xem</w:t>
+            </w:r>
+            <w:proofErr w:type="spellEnd"/>
+            <w:r>
+              <w:rPr>
+                <w:b/>
+                <w:bCs/>
+              </w:rPr>
+              <w:t xml:space="preserve"> </w:t>
+            </w:r>
+            <w:proofErr w:type="spellStart"/>
+            <w:r>
+              <w:rPr>
+                <w:b/>
+                <w:bCs/>
+              </w:rPr>
+              <w:t>có</w:t>
+            </w:r>
+            <w:proofErr w:type="spellEnd"/>
+            <w:r>
+              <w:rPr>
+                <w:b/>
+                <w:bCs/>
+              </w:rPr>
+              <w:t xml:space="preserve"> </w:t>
+            </w:r>
+            <w:proofErr w:type="spellStart"/>
+            <w:r>
+              <w:rPr>
+                <w:b/>
+                <w:bCs/>
+              </w:rPr>
+              <w:t>lỗi</w:t>
+            </w:r>
+            <w:proofErr w:type="spellEnd"/>
+            <w:r>
+              <w:rPr>
+                <w:b/>
+                <w:bCs/>
+              </w:rPr>
+              <w:t xml:space="preserve"> </w:t>
+            </w:r>
+            <w:proofErr w:type="spellStart"/>
+            <w:r>
+              <w:rPr>
+                <w:b/>
+                <w:bCs/>
+              </w:rPr>
+              <w:t>gì</w:t>
+            </w:r>
+            <w:proofErr w:type="spellEnd"/>
+            <w:r>
+              <w:rPr>
+                <w:b/>
+                <w:bCs/>
+              </w:rPr>
+              <w:t xml:space="preserve"> </w:t>
+            </w:r>
+            <w:proofErr w:type="spellStart"/>
+            <w:r>
+              <w:rPr>
+                <w:b/>
+                <w:bCs/>
+              </w:rPr>
+              <w:t>không</w:t>
+            </w:r>
+            <w:proofErr w:type="spellEnd"/>
+            <w:r>
+              <w:rPr>
+                <w:b/>
+                <w:bCs/>
+              </w:rPr>
+              <w:t xml:space="preserve"> </w:t>
+            </w:r>
+            <w:proofErr w:type="spellStart"/>
+            <w:r>
+              <w:rPr>
+                <w:b/>
+                <w:bCs/>
+              </w:rPr>
+              <w:t>và</w:t>
+            </w:r>
+            <w:proofErr w:type="spellEnd"/>
+            <w:r>
+              <w:rPr>
+                <w:b/>
+                <w:bCs/>
+              </w:rPr>
+              <w:t xml:space="preserve"> </w:t>
+            </w:r>
+            <w:proofErr w:type="spellStart"/>
+            <w:r>
+              <w:rPr>
+                <w:b/>
+                <w:bCs/>
+              </w:rPr>
+              <w:t>sửa</w:t>
+            </w:r>
+            <w:proofErr w:type="spellEnd"/>
+            <w:r>
+              <w:rPr>
+                <w:b/>
+                <w:bCs/>
+              </w:rPr>
+              <w:t xml:space="preserve">. </w:t>
+            </w:r>
+            <w:proofErr w:type="spellStart"/>
+            <w:r>
+              <w:rPr>
+                <w:b/>
+                <w:bCs/>
+              </w:rPr>
+              <w:t>Dự</w:t>
+            </w:r>
+            <w:proofErr w:type="spellEnd"/>
+            <w:r>
+              <w:rPr>
+                <w:b/>
+                <w:bCs/>
+              </w:rPr>
+              <w:t xml:space="preserve"> </w:t>
+            </w:r>
+            <w:proofErr w:type="spellStart"/>
+            <w:r>
+              <w:rPr>
+                <w:b/>
+                <w:bCs/>
+              </w:rPr>
+              <w:t>kiến</w:t>
+            </w:r>
+            <w:proofErr w:type="spellEnd"/>
+            <w:r>
+              <w:rPr>
+                <w:b/>
+                <w:bCs/>
+              </w:rPr>
+              <w:t xml:space="preserve">: 12/4 </w:t>
+            </w:r>
+            <w:proofErr w:type="spellStart"/>
+            <w:r>
+              <w:rPr>
+                <w:b/>
+                <w:bCs/>
+              </w:rPr>
+              <w:t>hoàn</w:t>
+            </w:r>
+            <w:proofErr w:type="spellEnd"/>
+            <w:r>
+              <w:rPr>
+                <w:b/>
+                <w:bCs/>
+              </w:rPr>
+              <w:t xml:space="preserve"> </w:t>
+            </w:r>
+            <w:proofErr w:type="spellStart"/>
+            <w:r>
+              <w:rPr>
+                <w:b/>
+                <w:bCs/>
+              </w:rPr>
+              <w:t>thiện</w:t>
+            </w:r>
+            <w:proofErr w:type="spellEnd"/>
+            <w:r>
+              <w:rPr>
+                <w:b/>
+                <w:bCs/>
+              </w:rPr>
+              <w:t xml:space="preserve"> </w:t>
+            </w:r>
+            <w:proofErr w:type="spellStart"/>
+            <w:r>
+              <w:rPr>
+                <w:b/>
+                <w:bCs/>
+              </w:rPr>
+              <w:t>trang</w:t>
+            </w:r>
+            <w:proofErr w:type="spellEnd"/>
+            <w:r>
+              <w:rPr>
+                <w:b/>
+                <w:bCs/>
+              </w:rPr>
+              <w:t xml:space="preserve"> web.</w:t>
+            </w:r>
           </w:p>
         </w:tc>
       </w:tr>
@@ -1036,15 +2878,13 @@
               <w:spacing w:after="0" w:line="360" w:lineRule="auto"/>
             </w:pPr>
             <w:r>
-              <w:t xml:space="preserve">175A071233_Nguyễn </w:t>
-            </w:r>
-            <w:proofErr w:type="spellStart"/>
-            <w:r>
-              <w:t>Văn</w:t>
-            </w:r>
-            <w:proofErr w:type="spellEnd"/>
-            <w:r>
-              <w:t xml:space="preserve"> A</w:t>
+              <w:t>2051063715</w:t>
+            </w:r>
+            <w:r>
+              <w:t>_</w:t>
+            </w:r>
+            <w:r>
+              <w:t>Đào Tuấn Anh</w:t>
             </w:r>
           </w:p>
         </w:tc>
@@ -1080,16 +2920,27 @@
               <w:spacing w:after="0" w:line="360" w:lineRule="auto"/>
             </w:pPr>
             <w:r>
-              <w:t xml:space="preserve">175A071298_Nguyễn </w:t>
-            </w:r>
-            <w:proofErr w:type="spellStart"/>
-            <w:r>
-              <w:t>Văn</w:t>
-            </w:r>
-            <w:proofErr w:type="spellEnd"/>
-            <w:r>
-              <w:t xml:space="preserve"> C</w:t>
-            </w:r>
+              <w:t>2051063616</w:t>
+            </w:r>
+            <w:r>
+              <w:t>_</w:t>
+            </w:r>
+            <w:r>
+              <w:t xml:space="preserve">Tô </w:t>
+            </w:r>
+            <w:proofErr w:type="spellStart"/>
+            <w:r>
+              <w:t>Tùng</w:t>
+            </w:r>
+            <w:proofErr w:type="spellEnd"/>
+            <w:r>
+              <w:t xml:space="preserve"> </w:t>
+            </w:r>
+            <w:proofErr w:type="spellStart"/>
+            <w:r>
+              <w:t>Dương</w:t>
+            </w:r>
+            <w:proofErr w:type="spellEnd"/>
           </w:p>
         </w:tc>
       </w:tr>
@@ -1101,13 +2952,11 @@
           </w:tcPr>
           <w:p>
             <w:pPr>
-              <w:pStyle w:val="ListParagraph"/>
-              <w:numPr>
-                <w:ilvl w:val="0"/>
-                <w:numId w:val="1"/>
-              </w:numPr>
               <w:spacing w:after="0" w:line="360" w:lineRule="auto"/>
             </w:pPr>
+            <w:r>
+              <w:t xml:space="preserve">- </w:t>
+            </w:r>
             <w:proofErr w:type="spellStart"/>
             <w:r>
               <w:t>Mả</w:t>
@@ -1123,7 +2972,15 @@
               <w:rPr>
                 <w:lang w:val="vi-VN"/>
               </w:rPr>
-              <w:t>Github (Làm gì/Thời gian nào)</w:t>
+              <w:t xml:space="preserve">Github </w:t>
+            </w:r>
+          </w:p>
+          <w:p>
+            <w:pPr>
+              <w:spacing w:after="0" w:line="360" w:lineRule="auto"/>
+            </w:pPr>
+            <w:r>
+              <w:t>+</w:t>
             </w:r>
           </w:p>
         </w:tc>
@@ -1641,15 +3498,7 @@
                 <w:rPr>
                   <w:rStyle w:val="InternetLink"/>
                 </w:rPr>
-                <w:t>https://github.com/trump/CSE391_195111009_NguyenVa</w:t>
-              </w:r>
-              <w:bookmarkStart w:id="0" w:name="_GoBack"/>
-              <w:bookmarkEnd w:id="0"/>
-              <w:r>
-                <w:rPr>
-                  <w:rStyle w:val="InternetLink"/>
-                </w:rPr>
-                <w:t>nA</w:t>
+                <w:t>https://github.com/trump/CSE391_195111009_NguyenVanA</w:t>
               </w:r>
             </w:hyperlink>
             <w:r>
@@ -1708,6 +3557,7 @@
               <w:spacing w:after="0" w:line="360" w:lineRule="auto"/>
             </w:pPr>
             <w:r>
+              <w:lastRenderedPageBreak/>
               <w:t>Domain (</w:t>
             </w:r>
             <w:proofErr w:type="spellStart"/>
@@ -1888,7 +3738,6 @@
           <w:b/>
           <w:bCs/>
         </w:rPr>
-        <w:lastRenderedPageBreak/>
         <w:t xml:space="preserve">3. </w:t>
       </w:r>
       <w:proofErr w:type="spellStart"/>

</xml_diff>